<commit_message>
new image and feedback fixes
</commit_message>
<xml_diff>
--- a/docs/Результаты_диагностики_569772216.docx
+++ b/docs/Результаты_диагностики_569772216.docx
@@ -33,7 +33,7 @@
           <w:sz w:val="25"/>
           <w:szCs w:val="25"/>
         </w:rPr>
-        <w:t xml:space="preserve">TA</w:t>
+        <w:t xml:space="preserve">ТШ</w:t>
       </w:r>
     </w:p>
     <w:p>
@@ -54,7 +54,7 @@
           <w:sz w:val="25"/>
           <w:szCs w:val="25"/>
         </w:rPr>
-        <w:t xml:space="preserve">26.12.2024</w:t>
+        <w:t xml:space="preserve">05.01.2025</w:t>
       </w:r>
     </w:p>
     <w:p>
@@ -75,7 +75,20 @@
           <w:sz w:val="25"/>
           <w:szCs w:val="25"/>
         </w:rPr>
-        <w:t xml:space="preserve">15/50</w:t>
+        <w:t xml:space="preserve">10/50</w:t>
+      </w:r>
+    </w:p>
+    <w:p>
+      <w:pPr>
+        <w:spacing w:after="250"/>
+      </w:pPr>
+      <w:r>
+        <w:rPr>
+          <w:color w:val="2f5496"/>
+          <w:sz w:val="30"/>
+          <w:szCs w:val="30"/>
+        </w:rPr>
+        <w:t xml:space="preserve">ЛЕКСИКА</w:t>
       </w:r>
     </w:p>
     <w:p>
@@ -89,14 +102,14 @@
         </w:rPr>
         <w:t xml:space="preserve">В следующей таблице Вы найдете перечень пунктов, где Вы допустили ошибки, модули </w:t>
       </w:r>
-      <w:hyperlink w:history="1" r:id="rIdog1fbdik1lpxroclek2cg">
+      <w:hyperlink w:history="1" r:id="rIduza9maipxmoadhfiae2fg">
         <w:r>
           <w:rPr>
             <w:sz w:val="25"/>
             <w:szCs w:val="25"/>
             <w:rStyle w:val="Hyperlink"/>
           </w:rPr>
-          <w:t xml:space="preserve">курса “NativeLike”</w:t>
+          <w:t xml:space="preserve">курса “IELTS INSIGHT”</w:t>
         </w:r>
       </w:hyperlink>
       <w:r>
@@ -223,7 +236,7 @@
                 <w:sz w:val="23"/>
                 <w:szCs w:val="23"/>
               </w:rPr>
-              <w:t xml:space="preserve">Модуль курса “NativeLike” и лексическая тема</w:t>
+              <w:t xml:space="preserve">Урок курса “IELTS INSIGHT” и лексическая тема</w:t>
             </w:r>
           </w:p>
         </w:tc>
@@ -245,7 +258,7 @@
                 <w:sz w:val="23"/>
                 <w:szCs w:val="23"/>
               </w:rPr>
-              <w:t xml:space="preserve">№1</w:t>
+              <w:t xml:space="preserve">№2</w:t>
             </w:r>
           </w:p>
         </w:tc>
@@ -265,7 +278,7 @@
                 <w:sz w:val="23"/>
                 <w:szCs w:val="23"/>
               </w:rPr>
-              <w:t xml:space="preserve">come up with sth</w:t>
+              <w:t xml:space="preserve">leave sth out</w:t>
             </w:r>
           </w:p>
         </w:tc>
@@ -325,7 +338,7 @@
                 <w:sz w:val="23"/>
                 <w:szCs w:val="23"/>
               </w:rPr>
-              <w:t xml:space="preserve">Module 1: Communication</w:t>
+              <w:t xml:space="preserve">Lesson 1-2: Communication</w:t>
             </w:r>
           </w:p>
         </w:tc>
@@ -347,7 +360,7 @@
                 <w:sz w:val="23"/>
                 <w:szCs w:val="23"/>
               </w:rPr>
-              <w:t xml:space="preserve">№2</w:t>
+              <w:t xml:space="preserve">№3</w:t>
             </w:r>
           </w:p>
         </w:tc>
@@ -367,7 +380,7 @@
                 <w:sz w:val="23"/>
                 <w:szCs w:val="23"/>
               </w:rPr>
-              <w:t xml:space="preserve">leave sth out</w:t>
+              <w:t xml:space="preserve">evidence</w:t>
             </w:r>
           </w:p>
         </w:tc>
@@ -407,7 +420,7 @@
                 <w:sz w:val="23"/>
                 <w:szCs w:val="23"/>
               </w:rPr>
-              <w:t xml:space="preserve">phrasal verb</w:t>
+              <w:t xml:space="preserve">word grammar</w:t>
             </w:r>
           </w:p>
         </w:tc>
@@ -427,7 +440,7 @@
                 <w:sz w:val="23"/>
                 <w:szCs w:val="23"/>
               </w:rPr>
-              <w:t xml:space="preserve">Module 1: Communication</w:t>
+              <w:t xml:space="preserve">Lesson 4-1: Science</w:t>
             </w:r>
           </w:p>
         </w:tc>
@@ -449,7 +462,7 @@
                 <w:sz w:val="23"/>
                 <w:szCs w:val="23"/>
               </w:rPr>
-              <w:t xml:space="preserve">№3</w:t>
+              <w:t xml:space="preserve">№4</w:t>
             </w:r>
           </w:p>
         </w:tc>
@@ -469,7 +482,7 @@
                 <w:sz w:val="23"/>
                 <w:szCs w:val="23"/>
               </w:rPr>
-              <w:t xml:space="preserve">evidence</w:t>
+              <w:t xml:space="preserve">research</w:t>
             </w:r>
           </w:p>
         </w:tc>
@@ -509,7 +522,7 @@
                 <w:sz w:val="23"/>
                 <w:szCs w:val="23"/>
               </w:rPr>
-              <w:t xml:space="preserve">word grammar</w:t>
+              <w:t xml:space="preserve">word grammar, collocation</w:t>
             </w:r>
           </w:p>
         </w:tc>
@@ -529,7 +542,7 @@
                 <w:sz w:val="23"/>
                 <w:szCs w:val="23"/>
               </w:rPr>
-              <w:t xml:space="preserve">Module 2: Science</w:t>
+              <w:t xml:space="preserve">Lesson 4-1: Science</w:t>
             </w:r>
           </w:p>
         </w:tc>
@@ -551,7 +564,7 @@
                 <w:sz w:val="23"/>
                 <w:szCs w:val="23"/>
               </w:rPr>
-              <w:t xml:space="preserve">№4</w:t>
+              <w:t xml:space="preserve">№5</w:t>
             </w:r>
           </w:p>
         </w:tc>
@@ -571,7 +584,7 @@
                 <w:sz w:val="23"/>
                 <w:szCs w:val="23"/>
               </w:rPr>
-              <w:t xml:space="preserve">research</w:t>
+              <w:t xml:space="preserve">take sth on</w:t>
             </w:r>
           </w:p>
         </w:tc>
@@ -611,7 +624,7 @@
                 <w:sz w:val="23"/>
                 <w:szCs w:val="23"/>
               </w:rPr>
-              <w:t xml:space="preserve">word grammar, collocation</w:t>
+              <w:t xml:space="preserve">phrasal verb</w:t>
             </w:r>
           </w:p>
         </w:tc>
@@ -631,7 +644,7 @@
                 <w:sz w:val="23"/>
                 <w:szCs w:val="23"/>
               </w:rPr>
-              <w:t xml:space="preserve">Module 2: Science</w:t>
+              <w:t xml:space="preserve">Lesson 7-1: Reading books</w:t>
             </w:r>
           </w:p>
         </w:tc>
@@ -653,7 +666,7 @@
                 <w:sz w:val="23"/>
                 <w:szCs w:val="23"/>
               </w:rPr>
-              <w:t xml:space="preserve">№5</w:t>
+              <w:t xml:space="preserve">№7</w:t>
             </w:r>
           </w:p>
         </w:tc>
@@ -673,7 +686,7 @@
                 <w:sz w:val="23"/>
                 <w:szCs w:val="23"/>
               </w:rPr>
-              <w:t xml:space="preserve">take sth on</w:t>
+              <w:t xml:space="preserve">endangered</w:t>
             </w:r>
           </w:p>
         </w:tc>
@@ -713,7 +726,7 @@
                 <w:sz w:val="23"/>
                 <w:szCs w:val="23"/>
               </w:rPr>
-              <w:t xml:space="preserve">phrasal verb</w:t>
+              <w:t xml:space="preserve">word</w:t>
             </w:r>
           </w:p>
         </w:tc>
@@ -733,7 +746,7 @@
                 <w:sz w:val="23"/>
                 <w:szCs w:val="23"/>
               </w:rPr>
-              <w:t xml:space="preserve">Module 4: Reading books</w:t>
+              <w:t xml:space="preserve">Lesson 8-1: The natural world</w:t>
             </w:r>
           </w:p>
         </w:tc>
@@ -755,7 +768,7 @@
                 <w:sz w:val="23"/>
                 <w:szCs w:val="23"/>
               </w:rPr>
-              <w:t xml:space="preserve">№6</w:t>
+              <w:t xml:space="preserve">№8</w:t>
             </w:r>
           </w:p>
         </w:tc>
@@ -775,7 +788,7 @@
                 <w:sz w:val="23"/>
                 <w:szCs w:val="23"/>
               </w:rPr>
-              <w:t xml:space="preserve">powerful</w:t>
+              <w:t xml:space="preserve">vehicle</w:t>
             </w:r>
           </w:p>
         </w:tc>
@@ -835,7 +848,7 @@
                 <w:sz w:val="23"/>
                 <w:szCs w:val="23"/>
               </w:rPr>
-              <w:t xml:space="preserve">Module 5: Art</w:t>
+              <w:t xml:space="preserve">Lesson 9-1: Technology</w:t>
             </w:r>
           </w:p>
         </w:tc>
@@ -857,7 +870,7 @@
                 <w:sz w:val="23"/>
                 <w:szCs w:val="23"/>
               </w:rPr>
-              <w:t xml:space="preserve">№7</w:t>
+              <w:t xml:space="preserve">№9</w:t>
             </w:r>
           </w:p>
         </w:tc>
@@ -877,7 +890,7 @@
                 <w:sz w:val="23"/>
                 <w:szCs w:val="23"/>
               </w:rPr>
-              <w:t xml:space="preserve">endangered</w:t>
+              <w:t xml:space="preserve">hire</w:t>
             </w:r>
           </w:p>
         </w:tc>
@@ -937,7 +950,7 @@
                 <w:sz w:val="23"/>
                 <w:szCs w:val="23"/>
               </w:rPr>
-              <w:t xml:space="preserve">Module 5: The natural world</w:t>
+              <w:t xml:space="preserve">Lesson 11-1: Business</w:t>
             </w:r>
           </w:p>
         </w:tc>
@@ -959,7 +972,7 @@
                 <w:sz w:val="23"/>
                 <w:szCs w:val="23"/>
               </w:rPr>
-              <w:t xml:space="preserve">№8</w:t>
+              <w:t xml:space="preserve">№10</w:t>
             </w:r>
           </w:p>
         </w:tc>
@@ -979,7 +992,7 @@
                 <w:sz w:val="23"/>
                 <w:szCs w:val="23"/>
               </w:rPr>
-              <w:t xml:space="preserve">vehicle</w:t>
+              <w:t xml:space="preserve">run a company</w:t>
             </w:r>
           </w:p>
         </w:tc>
@@ -1019,7 +1032,7 @@
                 <w:sz w:val="23"/>
                 <w:szCs w:val="23"/>
               </w:rPr>
-              <w:t xml:space="preserve">word</w:t>
+              <w:t xml:space="preserve">collocation</w:t>
             </w:r>
           </w:p>
         </w:tc>
@@ -1039,7 +1052,7 @@
                 <w:sz w:val="23"/>
                 <w:szCs w:val="23"/>
               </w:rPr>
-              <w:t xml:space="preserve">Module 6: Technology</w:t>
+              <w:t xml:space="preserve">Lesson 11-1: Business</w:t>
             </w:r>
           </w:p>
         </w:tc>
@@ -1061,7 +1074,7 @@
                 <w:sz w:val="23"/>
                 <w:szCs w:val="23"/>
               </w:rPr>
-              <w:t xml:space="preserve">№9</w:t>
+              <w:t xml:space="preserve">№11</w:t>
             </w:r>
           </w:p>
         </w:tc>
@@ -1081,7 +1094,7 @@
                 <w:sz w:val="23"/>
                 <w:szCs w:val="23"/>
               </w:rPr>
-              <w:t xml:space="preserve">hire</w:t>
+              <w:t xml:space="preserve">fire sb</w:t>
             </w:r>
           </w:p>
         </w:tc>
@@ -1141,7 +1154,7 @@
                 <w:sz w:val="23"/>
                 <w:szCs w:val="23"/>
               </w:rPr>
-              <w:t xml:space="preserve">Module 7: Business</w:t>
+              <w:t xml:space="preserve">Lesson 11-1: Business</w:t>
             </w:r>
           </w:p>
         </w:tc>
@@ -1163,7 +1176,7 @@
                 <w:sz w:val="23"/>
                 <w:szCs w:val="23"/>
               </w:rPr>
-              <w:t xml:space="preserve">№10</w:t>
+              <w:t xml:space="preserve">№12</w:t>
             </w:r>
           </w:p>
         </w:tc>
@@ -1183,7 +1196,7 @@
                 <w:sz w:val="23"/>
                 <w:szCs w:val="23"/>
               </w:rPr>
-              <w:t xml:space="preserve">run a company</w:t>
+              <w:t xml:space="preserve">graduate from college/university</w:t>
             </w:r>
           </w:p>
         </w:tc>
@@ -1223,7 +1236,7 @@
                 <w:sz w:val="23"/>
                 <w:szCs w:val="23"/>
               </w:rPr>
-              <w:t xml:space="preserve">collocation</w:t>
+              <w:t xml:space="preserve">word grammar</w:t>
             </w:r>
           </w:p>
         </w:tc>
@@ -1243,7 +1256,7 @@
                 <w:sz w:val="23"/>
                 <w:szCs w:val="23"/>
               </w:rPr>
-              <w:t xml:space="preserve">Module 7: Business</w:t>
+              <w:t xml:space="preserve">Lesson 11-1: Education and learning</w:t>
             </w:r>
           </w:p>
         </w:tc>
@@ -1265,7 +1278,7 @@
                 <w:sz w:val="23"/>
                 <w:szCs w:val="23"/>
               </w:rPr>
-              <w:t xml:space="preserve">№11</w:t>
+              <w:t xml:space="preserve">№13</w:t>
             </w:r>
           </w:p>
         </w:tc>
@@ -1285,7 +1298,7 @@
                 <w:sz w:val="23"/>
                 <w:szCs w:val="23"/>
               </w:rPr>
-              <w:t xml:space="preserve">fire sb</w:t>
+              <w:t xml:space="preserve">maintain eye contact</w:t>
             </w:r>
           </w:p>
         </w:tc>
@@ -1305,7 +1318,7 @@
                 <w:sz w:val="23"/>
                 <w:szCs w:val="23"/>
               </w:rPr>
-              <w:t xml:space="preserve">B1</w:t>
+              <w:t xml:space="preserve">B2</w:t>
             </w:r>
           </w:p>
         </w:tc>
@@ -1325,7 +1338,7 @@
                 <w:sz w:val="23"/>
                 <w:szCs w:val="23"/>
               </w:rPr>
-              <w:t xml:space="preserve">word</w:t>
+              <w:t xml:space="preserve">collocation</w:t>
             </w:r>
           </w:p>
         </w:tc>
@@ -1345,7 +1358,7 @@
                 <w:sz w:val="23"/>
                 <w:szCs w:val="23"/>
               </w:rPr>
-              <w:t xml:space="preserve">Module 7: Business</w:t>
+              <w:t xml:space="preserve">Lesson 1-2: Communication</w:t>
             </w:r>
           </w:p>
         </w:tc>
@@ -1367,7 +1380,7 @@
                 <w:sz w:val="23"/>
                 <w:szCs w:val="23"/>
               </w:rPr>
-              <w:t xml:space="preserve">№12</w:t>
+              <w:t xml:space="preserve">№15</w:t>
             </w:r>
           </w:p>
         </w:tc>
@@ -1387,7 +1400,7 @@
                 <w:sz w:val="23"/>
                 <w:szCs w:val="23"/>
               </w:rPr>
-              <w:t xml:space="preserve">graduate from college/university</w:t>
+              <w:t xml:space="preserve">species</w:t>
             </w:r>
           </w:p>
         </w:tc>
@@ -1407,7 +1420,7 @@
                 <w:sz w:val="23"/>
                 <w:szCs w:val="23"/>
               </w:rPr>
-              <w:t xml:space="preserve">B1</w:t>
+              <w:t xml:space="preserve">B2</w:t>
             </w:r>
           </w:p>
         </w:tc>
@@ -1447,7 +1460,7 @@
                 <w:sz w:val="23"/>
                 <w:szCs w:val="23"/>
               </w:rPr>
-              <w:t xml:space="preserve">Module 7: Education and learning</w:t>
+              <w:t xml:space="preserve">Lesson 4-1: Science</w:t>
             </w:r>
           </w:p>
         </w:tc>
@@ -1469,7 +1482,7 @@
                 <w:sz w:val="23"/>
                 <w:szCs w:val="23"/>
               </w:rPr>
-              <w:t xml:space="preserve">№13</w:t>
+              <w:t xml:space="preserve">№16</w:t>
             </w:r>
           </w:p>
         </w:tc>
@@ -1489,7 +1502,7 @@
                 <w:sz w:val="23"/>
                 <w:szCs w:val="23"/>
               </w:rPr>
-              <w:t xml:space="preserve">maintain eye contact</w:t>
+              <w:t xml:space="preserve">curriculum</w:t>
             </w:r>
           </w:p>
         </w:tc>
@@ -1529,7 +1542,7 @@
                 <w:sz w:val="23"/>
                 <w:szCs w:val="23"/>
               </w:rPr>
-              <w:t xml:space="preserve">collocation</w:t>
+              <w:t xml:space="preserve">word</w:t>
             </w:r>
           </w:p>
         </w:tc>
@@ -1549,7 +1562,7 @@
                 <w:sz w:val="23"/>
                 <w:szCs w:val="23"/>
               </w:rPr>
-              <w:t xml:space="preserve">Module 1: Communication</w:t>
+              <w:t xml:space="preserve">Lesson 5-1: Work and jobs</w:t>
             </w:r>
           </w:p>
         </w:tc>
@@ -1571,7 +1584,7 @@
                 <w:sz w:val="23"/>
                 <w:szCs w:val="23"/>
               </w:rPr>
-              <w:t xml:space="preserve">№14</w:t>
+              <w:t xml:space="preserve">№17</w:t>
             </w:r>
           </w:p>
         </w:tc>
@@ -1591,7 +1604,7 @@
                 <w:sz w:val="23"/>
                 <w:szCs w:val="23"/>
               </w:rPr>
-              <w:t xml:space="preserve">figure sth out</w:t>
+              <w:t xml:space="preserve">miss out on sth</w:t>
             </w:r>
           </w:p>
         </w:tc>
@@ -1651,7 +1664,7 @@
                 <w:sz w:val="23"/>
                 <w:szCs w:val="23"/>
               </w:rPr>
-              <w:t xml:space="preserve">Module 2: Science</w:t>
+              <w:t xml:space="preserve">Lesson 5-1: Work and jobs</w:t>
             </w:r>
           </w:p>
         </w:tc>
@@ -1673,7 +1686,7 @@
                 <w:sz w:val="23"/>
                 <w:szCs w:val="23"/>
               </w:rPr>
-              <w:t xml:space="preserve">№15</w:t>
+              <w:t xml:space="preserve">№19</w:t>
             </w:r>
           </w:p>
         </w:tc>
@@ -1693,7 +1706,7 @@
                 <w:sz w:val="23"/>
                 <w:szCs w:val="23"/>
               </w:rPr>
-              <w:t xml:space="preserve">species</w:t>
+              <w:t xml:space="preserve">capture</w:t>
             </w:r>
           </w:p>
         </w:tc>
@@ -1733,7 +1746,7 @@
                 <w:sz w:val="23"/>
                 <w:szCs w:val="23"/>
               </w:rPr>
-              <w:t xml:space="preserve">word grammar</w:t>
+              <w:t xml:space="preserve">word</w:t>
             </w:r>
           </w:p>
         </w:tc>
@@ -1753,7 +1766,7 @@
                 <w:sz w:val="23"/>
                 <w:szCs w:val="23"/>
               </w:rPr>
-              <w:t xml:space="preserve">Module 2: Science</w:t>
+              <w:t xml:space="preserve">Lesson 8-1: Art</w:t>
             </w:r>
           </w:p>
         </w:tc>
@@ -1775,7 +1788,7 @@
                 <w:sz w:val="23"/>
                 <w:szCs w:val="23"/>
               </w:rPr>
-              <w:t xml:space="preserve">№16</w:t>
+              <w:t xml:space="preserve">№21</w:t>
             </w:r>
           </w:p>
         </w:tc>
@@ -1795,7 +1808,7 @@
                 <w:sz w:val="23"/>
                 <w:szCs w:val="23"/>
               </w:rPr>
-              <w:t xml:space="preserve">curriculum</w:t>
+              <w:t xml:space="preserve">preserve</w:t>
             </w:r>
           </w:p>
         </w:tc>
@@ -1855,7 +1868,7 @@
                 <w:sz w:val="23"/>
                 <w:szCs w:val="23"/>
               </w:rPr>
-              <w:t xml:space="preserve">Module 3: Work and jobs</w:t>
+              <w:t xml:space="preserve">Lesson 8-1: The natural world</w:t>
             </w:r>
           </w:p>
         </w:tc>
@@ -1877,7 +1890,7 @@
                 <w:sz w:val="23"/>
                 <w:szCs w:val="23"/>
               </w:rPr>
-              <w:t xml:space="preserve">№17</w:t>
+              <w:t xml:space="preserve">№23</w:t>
             </w:r>
           </w:p>
         </w:tc>
@@ -1897,7 +1910,7 @@
                 <w:sz w:val="23"/>
                 <w:szCs w:val="23"/>
               </w:rPr>
-              <w:t xml:space="preserve">miss out on sth</w:t>
+              <w:t xml:space="preserve">carbon footprint</w:t>
             </w:r>
           </w:p>
         </w:tc>
@@ -1937,7 +1950,7 @@
                 <w:sz w:val="23"/>
                 <w:szCs w:val="23"/>
               </w:rPr>
-              <w:t xml:space="preserve">phrasal verb</w:t>
+              <w:t xml:space="preserve">collocation</w:t>
             </w:r>
           </w:p>
         </w:tc>
@@ -1957,7 +1970,7 @@
                 <w:sz w:val="23"/>
                 <w:szCs w:val="23"/>
               </w:rPr>
-              <w:t xml:space="preserve">Module 3: Work and jobs</w:t>
+              <w:t xml:space="preserve">Lesson 9-1: Cities</w:t>
             </w:r>
           </w:p>
         </w:tc>
@@ -1979,7 +1992,7 @@
                 <w:sz w:val="23"/>
                 <w:szCs w:val="23"/>
               </w:rPr>
-              <w:t xml:space="preserve">№18</w:t>
+              <w:t xml:space="preserve">№24</w:t>
             </w:r>
           </w:p>
         </w:tc>
@@ -1999,7 +2012,7 @@
                 <w:sz w:val="23"/>
                 <w:szCs w:val="23"/>
               </w:rPr>
-              <w:t xml:space="preserve">convey</w:t>
+              <w:t xml:space="preserve">at the heart of sth</w:t>
             </w:r>
           </w:p>
         </w:tc>
@@ -2039,7 +2052,7 @@
                 <w:sz w:val="23"/>
                 <w:szCs w:val="23"/>
               </w:rPr>
-              <w:t xml:space="preserve">word</w:t>
+              <w:t xml:space="preserve">idiom</w:t>
             </w:r>
           </w:p>
         </w:tc>
@@ -2059,7 +2072,7 @@
                 <w:sz w:val="23"/>
                 <w:szCs w:val="23"/>
               </w:rPr>
-              <w:t xml:space="preserve">Module 5: Art</w:t>
+              <w:t xml:space="preserve">Lesson 11-1: Business</w:t>
             </w:r>
           </w:p>
         </w:tc>
@@ -2081,7 +2094,7 @@
                 <w:sz w:val="23"/>
                 <w:szCs w:val="23"/>
               </w:rPr>
-              <w:t xml:space="preserve">№19</w:t>
+              <w:t xml:space="preserve">№25</w:t>
             </w:r>
           </w:p>
         </w:tc>
@@ -2101,7 +2114,7 @@
                 <w:sz w:val="23"/>
                 <w:szCs w:val="23"/>
               </w:rPr>
-              <w:t xml:space="preserve">capture</w:t>
+              <w:t xml:space="preserve">meet sb’s expectations</w:t>
             </w:r>
           </w:p>
         </w:tc>
@@ -2141,7 +2154,7 @@
                 <w:sz w:val="23"/>
                 <w:szCs w:val="23"/>
               </w:rPr>
-              <w:t xml:space="preserve">word</w:t>
+              <w:t xml:space="preserve">collocation</w:t>
             </w:r>
           </w:p>
         </w:tc>
@@ -2161,7 +2174,7 @@
                 <w:sz w:val="23"/>
                 <w:szCs w:val="23"/>
               </w:rPr>
-              <w:t xml:space="preserve">Module 5: Art</w:t>
+              <w:t xml:space="preserve">Lesson 11-1: Business</w:t>
             </w:r>
           </w:p>
         </w:tc>
@@ -2183,7 +2196,7 @@
                 <w:sz w:val="23"/>
                 <w:szCs w:val="23"/>
               </w:rPr>
-              <w:t xml:space="preserve">№20</w:t>
+              <w:t xml:space="preserve">№26</w:t>
             </w:r>
           </w:p>
         </w:tc>
@@ -2203,7 +2216,7 @@
                 <w:sz w:val="23"/>
                 <w:szCs w:val="23"/>
               </w:rPr>
-              <w:t xml:space="preserve">medium</w:t>
+              <w:t xml:space="preserve">drop out</w:t>
             </w:r>
           </w:p>
         </w:tc>
@@ -2243,7 +2256,7 @@
                 <w:sz w:val="23"/>
                 <w:szCs w:val="23"/>
               </w:rPr>
-              <w:t xml:space="preserve">word grammar</w:t>
+              <w:t xml:space="preserve">phrasal verb</w:t>
             </w:r>
           </w:p>
         </w:tc>
@@ -2263,7 +2276,7 @@
                 <w:sz w:val="23"/>
                 <w:szCs w:val="23"/>
               </w:rPr>
-              <w:t xml:space="preserve">Module 5: Art</w:t>
+              <w:t xml:space="preserve">Lesson 11-1: Education and learning</w:t>
             </w:r>
           </w:p>
         </w:tc>
@@ -2285,7 +2298,7 @@
                 <w:sz w:val="23"/>
                 <w:szCs w:val="23"/>
               </w:rPr>
-              <w:t xml:space="preserve">№21</w:t>
+              <w:t xml:space="preserve">№27</w:t>
             </w:r>
           </w:p>
         </w:tc>
@@ -2305,7 +2318,7 @@
                 <w:sz w:val="23"/>
                 <w:szCs w:val="23"/>
               </w:rPr>
-              <w:t xml:space="preserve">preserve</w:t>
+              <w:t xml:space="preserve">determination</w:t>
             </w:r>
           </w:p>
         </w:tc>
@@ -2365,7 +2378,7 @@
                 <w:sz w:val="23"/>
                 <w:szCs w:val="23"/>
               </w:rPr>
-              <w:t xml:space="preserve">Module 5: The natural world</w:t>
+              <w:t xml:space="preserve">Lesson 12-1: Personality and relationships</w:t>
             </w:r>
           </w:p>
         </w:tc>
@@ -2387,7 +2400,7 @@
                 <w:sz w:val="23"/>
                 <w:szCs w:val="23"/>
               </w:rPr>
-              <w:t xml:space="preserve">№22</w:t>
+              <w:t xml:space="preserve">№28</w:t>
             </w:r>
           </w:p>
         </w:tc>
@@ -2407,7 +2420,7 @@
                 <w:sz w:val="23"/>
                 <w:szCs w:val="23"/>
               </w:rPr>
-              <w:t xml:space="preserve">suburb</w:t>
+              <w:t xml:space="preserve">capacity</w:t>
             </w:r>
           </w:p>
         </w:tc>
@@ -2447,7 +2460,7 @@
                 <w:sz w:val="23"/>
                 <w:szCs w:val="23"/>
               </w:rPr>
-              <w:t xml:space="preserve">word</w:t>
+              <w:t xml:space="preserve">word grammar</w:t>
             </w:r>
           </w:p>
         </w:tc>
@@ -2467,7 +2480,7 @@
                 <w:sz w:val="23"/>
                 <w:szCs w:val="23"/>
               </w:rPr>
-              <w:t xml:space="preserve">Module 6: Cities</w:t>
+              <w:t xml:space="preserve">Lesson 12-1: Personality and relationships</w:t>
             </w:r>
           </w:p>
         </w:tc>
@@ -2489,7 +2502,7 @@
                 <w:sz w:val="23"/>
                 <w:szCs w:val="23"/>
               </w:rPr>
-              <w:t xml:space="preserve">№23</w:t>
+              <w:t xml:space="preserve">№30</w:t>
             </w:r>
           </w:p>
         </w:tc>
@@ -2509,7 +2522,7 @@
                 <w:sz w:val="23"/>
                 <w:szCs w:val="23"/>
               </w:rPr>
-              <w:t xml:space="preserve">carbon footprint</w:t>
+              <w:t xml:space="preserve">think outside the box</w:t>
             </w:r>
           </w:p>
         </w:tc>
@@ -2529,7 +2542,7 @@
                 <w:sz w:val="23"/>
                 <w:szCs w:val="23"/>
               </w:rPr>
-              <w:t xml:space="preserve">B2</w:t>
+              <w:t xml:space="preserve">C1</w:t>
             </w:r>
           </w:p>
         </w:tc>
@@ -2549,7 +2562,7 @@
                 <w:sz w:val="23"/>
                 <w:szCs w:val="23"/>
               </w:rPr>
-              <w:t xml:space="preserve">collocation</w:t>
+              <w:t xml:space="preserve">idiom</w:t>
             </w:r>
           </w:p>
         </w:tc>
@@ -2569,7 +2582,7 @@
                 <w:sz w:val="23"/>
                 <w:szCs w:val="23"/>
               </w:rPr>
-              <w:t xml:space="preserve">Module 6: Cities</w:t>
+              <w:t xml:space="preserve">Lesson 4-1: Science</w:t>
             </w:r>
           </w:p>
         </w:tc>
@@ -2591,7 +2604,7 @@
                 <w:sz w:val="23"/>
                 <w:szCs w:val="23"/>
               </w:rPr>
-              <w:t xml:space="preserve">№24</w:t>
+              <w:t xml:space="preserve">№31</w:t>
             </w:r>
           </w:p>
         </w:tc>
@@ -2611,7 +2624,7 @@
                 <w:sz w:val="23"/>
                 <w:szCs w:val="23"/>
               </w:rPr>
-              <w:t xml:space="preserve">at the heart of sth</w:t>
+              <w:t xml:space="preserve">one-size-fits-all</w:t>
             </w:r>
           </w:p>
         </w:tc>
@@ -2631,7 +2644,7 @@
                 <w:sz w:val="23"/>
                 <w:szCs w:val="23"/>
               </w:rPr>
-              <w:t xml:space="preserve">B2</w:t>
+              <w:t xml:space="preserve">C1</w:t>
             </w:r>
           </w:p>
         </w:tc>
@@ -2651,7 +2664,7 @@
                 <w:sz w:val="23"/>
                 <w:szCs w:val="23"/>
               </w:rPr>
-              <w:t xml:space="preserve">idiom</w:t>
+              <w:t xml:space="preserve">word</w:t>
             </w:r>
           </w:p>
         </w:tc>
@@ -2671,7 +2684,7 @@
                 <w:sz w:val="23"/>
                 <w:szCs w:val="23"/>
               </w:rPr>
-              <w:t xml:space="preserve">Module 7: Business</w:t>
+              <w:t xml:space="preserve">Lesson 5-1: Work and jobs</w:t>
             </w:r>
           </w:p>
         </w:tc>
@@ -2693,7 +2706,7 @@
                 <w:sz w:val="23"/>
                 <w:szCs w:val="23"/>
               </w:rPr>
-              <w:t xml:space="preserve">№25</w:t>
+              <w:t xml:space="preserve">№32</w:t>
             </w:r>
           </w:p>
         </w:tc>
@@ -2713,7 +2726,7 @@
                 <w:sz w:val="23"/>
                 <w:szCs w:val="23"/>
               </w:rPr>
-              <w:t xml:space="preserve">meet sb’s expectations</w:t>
+              <w:t xml:space="preserve">from scratch</w:t>
             </w:r>
           </w:p>
         </w:tc>
@@ -2733,7 +2746,7 @@
                 <w:sz w:val="23"/>
                 <w:szCs w:val="23"/>
               </w:rPr>
-              <w:t xml:space="preserve">B2</w:t>
+              <w:t xml:space="preserve">C1</w:t>
             </w:r>
           </w:p>
         </w:tc>
@@ -2753,7 +2766,7 @@
                 <w:sz w:val="23"/>
                 <w:szCs w:val="23"/>
               </w:rPr>
-              <w:t xml:space="preserve">collocation</w:t>
+              <w:t xml:space="preserve">idiom</w:t>
             </w:r>
           </w:p>
         </w:tc>
@@ -2773,7 +2786,7 @@
                 <w:sz w:val="23"/>
                 <w:szCs w:val="23"/>
               </w:rPr>
-              <w:t xml:space="preserve">Module 7: Business</w:t>
+              <w:t xml:space="preserve">Lesson 7-1: Reading books</w:t>
             </w:r>
           </w:p>
         </w:tc>
@@ -2795,7 +2808,7 @@
                 <w:sz w:val="23"/>
                 <w:szCs w:val="23"/>
               </w:rPr>
-              <w:t xml:space="preserve">№26</w:t>
+              <w:t xml:space="preserve">№33</w:t>
             </w:r>
           </w:p>
         </w:tc>
@@ -2815,7 +2828,7 @@
                 <w:sz w:val="23"/>
                 <w:szCs w:val="23"/>
               </w:rPr>
-              <w:t xml:space="preserve">drop out</w:t>
+              <w:t xml:space="preserve">look at sth through (different) eyes</w:t>
             </w:r>
           </w:p>
         </w:tc>
@@ -2835,7 +2848,7 @@
                 <w:sz w:val="23"/>
                 <w:szCs w:val="23"/>
               </w:rPr>
-              <w:t xml:space="preserve">B2</w:t>
+              <w:t xml:space="preserve">C1</w:t>
             </w:r>
           </w:p>
         </w:tc>
@@ -2855,7 +2868,7 @@
                 <w:sz w:val="23"/>
                 <w:szCs w:val="23"/>
               </w:rPr>
-              <w:t xml:space="preserve">phrasal verb</w:t>
+              <w:t xml:space="preserve">idiom</w:t>
             </w:r>
           </w:p>
         </w:tc>
@@ -2875,7 +2888,7 @@
                 <w:sz w:val="23"/>
                 <w:szCs w:val="23"/>
               </w:rPr>
-              <w:t xml:space="preserve">Module 7: Education and learning</w:t>
+              <w:t xml:space="preserve">Lesson 7-1: Reading books</w:t>
             </w:r>
           </w:p>
         </w:tc>
@@ -2897,7 +2910,7 @@
                 <w:sz w:val="23"/>
                 <w:szCs w:val="23"/>
               </w:rPr>
-              <w:t xml:space="preserve">№27</w:t>
+              <w:t xml:space="preserve">№34</w:t>
             </w:r>
           </w:p>
         </w:tc>
@@ -2917,7 +2930,7 @@
                 <w:sz w:val="23"/>
                 <w:szCs w:val="23"/>
               </w:rPr>
-              <w:t xml:space="preserve">determination</w:t>
+              <w:t xml:space="preserve">awe</w:t>
             </w:r>
           </w:p>
         </w:tc>
@@ -2937,7 +2950,7 @@
                 <w:sz w:val="23"/>
                 <w:szCs w:val="23"/>
               </w:rPr>
-              <w:t xml:space="preserve">B2</w:t>
+              <w:t xml:space="preserve">C1</w:t>
             </w:r>
           </w:p>
         </w:tc>
@@ -2977,7 +2990,7 @@
                 <w:sz w:val="23"/>
                 <w:szCs w:val="23"/>
               </w:rPr>
-              <w:t xml:space="preserve">Module 8: Personality and relationships</w:t>
+              <w:t xml:space="preserve">Lesson 8-1: Art</w:t>
             </w:r>
           </w:p>
         </w:tc>
@@ -2999,7 +3012,7 @@
                 <w:sz w:val="23"/>
                 <w:szCs w:val="23"/>
               </w:rPr>
-              <w:t xml:space="preserve">№28</w:t>
+              <w:t xml:space="preserve">№35</w:t>
             </w:r>
           </w:p>
         </w:tc>
@@ -3019,7 +3032,7 @@
                 <w:sz w:val="23"/>
                 <w:szCs w:val="23"/>
               </w:rPr>
-              <w:t xml:space="preserve">capacity</w:t>
+              <w:t xml:space="preserve">contributing factor</w:t>
             </w:r>
           </w:p>
         </w:tc>
@@ -3039,7 +3052,7 @@
                 <w:sz w:val="23"/>
                 <w:szCs w:val="23"/>
               </w:rPr>
-              <w:t xml:space="preserve">B2</w:t>
+              <w:t xml:space="preserve">C1</w:t>
             </w:r>
           </w:p>
         </w:tc>
@@ -3059,7 +3072,7 @@
                 <w:sz w:val="23"/>
                 <w:szCs w:val="23"/>
               </w:rPr>
-              <w:t xml:space="preserve">word grammar</w:t>
+              <w:t xml:space="preserve">collocation</w:t>
             </w:r>
           </w:p>
         </w:tc>
@@ -3079,7 +3092,7 @@
                 <w:sz w:val="23"/>
                 <w:szCs w:val="23"/>
               </w:rPr>
-              <w:t xml:space="preserve">Module 8: Personality and relationships</w:t>
+              <w:t xml:space="preserve">Lesson 8-1: The natural world</w:t>
             </w:r>
           </w:p>
         </w:tc>
@@ -3101,7 +3114,7 @@
                 <w:sz w:val="23"/>
                 <w:szCs w:val="23"/>
               </w:rPr>
-              <w:t xml:space="preserve">№29</w:t>
+              <w:t xml:space="preserve">№37</w:t>
             </w:r>
           </w:p>
         </w:tc>
@@ -3121,7 +3134,7 @@
                 <w:sz w:val="23"/>
                 <w:szCs w:val="23"/>
               </w:rPr>
-              <w:t xml:space="preserve">vulnerable</w:t>
+              <w:t xml:space="preserve">embarrassment</w:t>
             </w:r>
           </w:p>
         </w:tc>
@@ -3181,7 +3194,7 @@
                 <w:sz w:val="23"/>
                 <w:szCs w:val="23"/>
               </w:rPr>
-              <w:t xml:space="preserve">Module 1: Communication</w:t>
+              <w:t xml:space="preserve">Lesson 11-1: Education and learning</w:t>
             </w:r>
           </w:p>
         </w:tc>
@@ -3203,7 +3216,7 @@
                 <w:sz w:val="23"/>
                 <w:szCs w:val="23"/>
               </w:rPr>
-              <w:t xml:space="preserve">№30</w:t>
+              <w:t xml:space="preserve">№38</w:t>
             </w:r>
           </w:p>
         </w:tc>
@@ -3223,7 +3236,7 @@
                 <w:sz w:val="23"/>
                 <w:szCs w:val="23"/>
               </w:rPr>
-              <w:t xml:space="preserve">think outside the box</w:t>
+              <w:t xml:space="preserve">sympathize with sb </w:t>
             </w:r>
           </w:p>
         </w:tc>
@@ -3263,7 +3276,7 @@
                 <w:sz w:val="23"/>
                 <w:szCs w:val="23"/>
               </w:rPr>
-              <w:t xml:space="preserve">idiom</w:t>
+              <w:t xml:space="preserve">word grammar</w:t>
             </w:r>
           </w:p>
         </w:tc>
@@ -3283,7 +3296,7 @@
                 <w:sz w:val="23"/>
                 <w:szCs w:val="23"/>
               </w:rPr>
-              <w:t xml:space="preserve">Module 2: Science</w:t>
+              <w:t xml:space="preserve">Lesson 12-1: Personality and relationships</w:t>
             </w:r>
           </w:p>
         </w:tc>
@@ -3305,7 +3318,7 @@
                 <w:sz w:val="23"/>
                 <w:szCs w:val="23"/>
               </w:rPr>
-              <w:t xml:space="preserve">№31</w:t>
+              <w:t xml:space="preserve">№39</w:t>
             </w:r>
           </w:p>
         </w:tc>
@@ -3325,7 +3338,7 @@
                 <w:sz w:val="23"/>
                 <w:szCs w:val="23"/>
               </w:rPr>
-              <w:t xml:space="preserve">one-size-fits-all</w:t>
+              <w:t xml:space="preserve">hit rock bottom</w:t>
             </w:r>
           </w:p>
         </w:tc>
@@ -3365,7 +3378,7 @@
                 <w:sz w:val="23"/>
                 <w:szCs w:val="23"/>
               </w:rPr>
-              <w:t xml:space="preserve">word</w:t>
+              <w:t xml:space="preserve">idiom</w:t>
             </w:r>
           </w:p>
         </w:tc>
@@ -3385,925 +3398,7 @@
                 <w:sz w:val="23"/>
                 <w:szCs w:val="23"/>
               </w:rPr>
-              <w:t xml:space="preserve">Module 3: Work and jobs</w:t>
-            </w:r>
-          </w:p>
-        </w:tc>
-      </w:tr>
-      <w:tr>
-        <w:tc>
-          <w:tcPr>
-            <w:tcW w:type="pct" w:w="8%"/>
-            <w:shd w:fill="FFFFFF"/>
-            <w:vAlign w:val="center"/>
-          </w:tcPr>
-          <w:p>
-            <w:pPr>
-              <w:jc w:val="start"/>
-            </w:pPr>
-            <w:r>
-              <w:rPr>
-                <w:color w:val="000000"/>
-                <w:sz w:val="23"/>
-                <w:szCs w:val="23"/>
-              </w:rPr>
-              <w:t xml:space="preserve">№32</w:t>
-            </w:r>
-          </w:p>
-        </w:tc>
-        <w:tc>
-          <w:tcPr>
-            <w:tcW w:type="pct" w:w="25%"/>
-            <w:shd w:fill="FFFFFF"/>
-            <w:vAlign w:val="center"/>
-          </w:tcPr>
-          <w:p>
-            <w:pPr>
-              <w:jc w:val="start"/>
-            </w:pPr>
-            <w:r>
-              <w:rPr>
-                <w:color w:val="000000"/>
-                <w:sz w:val="23"/>
-                <w:szCs w:val="23"/>
-              </w:rPr>
-              <w:t xml:space="preserve">from scratch</w:t>
-            </w:r>
-          </w:p>
-        </w:tc>
-        <w:tc>
-          <w:tcPr>
-            <w:tcW w:type="pct" w:w="12%"/>
-            <w:shd w:fill="FFFFFF"/>
-            <w:vAlign w:val="center"/>
-          </w:tcPr>
-          <w:p>
-            <w:pPr>
-              <w:jc w:val="start"/>
-            </w:pPr>
-            <w:r>
-              <w:rPr>
-                <w:color w:val="000000"/>
-                <w:sz w:val="23"/>
-                <w:szCs w:val="23"/>
-              </w:rPr>
-              <w:t xml:space="preserve">C1</w:t>
-            </w:r>
-          </w:p>
-        </w:tc>
-        <w:tc>
-          <w:tcPr>
-            <w:tcW w:type="pct" w:w="20%"/>
-            <w:shd w:fill="FFFFFF"/>
-            <w:vAlign w:val="center"/>
-          </w:tcPr>
-          <w:p>
-            <w:pPr>
-              <w:jc w:val="start"/>
-            </w:pPr>
-            <w:r>
-              <w:rPr>
-                <w:color w:val="000000"/>
-                <w:sz w:val="23"/>
-                <w:szCs w:val="23"/>
-              </w:rPr>
-              <w:t xml:space="preserve">idiom</w:t>
-            </w:r>
-          </w:p>
-        </w:tc>
-        <w:tc>
-          <w:tcPr>
-            <w:tcW w:type="pct" w:w="35%"/>
-            <w:shd w:fill="FFFFFF"/>
-            <w:vAlign w:val="center"/>
-          </w:tcPr>
-          <w:p>
-            <w:pPr>
-              <w:jc w:val="start"/>
-            </w:pPr>
-            <w:r>
-              <w:rPr>
-                <w:color w:val="000000"/>
-                <w:sz w:val="23"/>
-                <w:szCs w:val="23"/>
-              </w:rPr>
-              <w:t xml:space="preserve">Module 4: Reading books</w:t>
-            </w:r>
-          </w:p>
-        </w:tc>
-      </w:tr>
-      <w:tr>
-        <w:tc>
-          <w:tcPr>
-            <w:tcW w:type="pct" w:w="8%"/>
-            <w:shd w:fill="FFFFFF"/>
-            <w:vAlign w:val="center"/>
-          </w:tcPr>
-          <w:p>
-            <w:pPr>
-              <w:jc w:val="start"/>
-            </w:pPr>
-            <w:r>
-              <w:rPr>
-                <w:color w:val="000000"/>
-                <w:sz w:val="23"/>
-                <w:szCs w:val="23"/>
-              </w:rPr>
-              <w:t xml:space="preserve">№33</w:t>
-            </w:r>
-          </w:p>
-        </w:tc>
-        <w:tc>
-          <w:tcPr>
-            <w:tcW w:type="pct" w:w="25%"/>
-            <w:shd w:fill="FFFFFF"/>
-            <w:vAlign w:val="center"/>
-          </w:tcPr>
-          <w:p>
-            <w:pPr>
-              <w:jc w:val="start"/>
-            </w:pPr>
-            <w:r>
-              <w:rPr>
-                <w:color w:val="000000"/>
-                <w:sz w:val="23"/>
-                <w:szCs w:val="23"/>
-              </w:rPr>
-              <w:t xml:space="preserve">look at sth through (different) eyes</w:t>
-            </w:r>
-          </w:p>
-        </w:tc>
-        <w:tc>
-          <w:tcPr>
-            <w:tcW w:type="pct" w:w="12%"/>
-            <w:shd w:fill="FFFFFF"/>
-            <w:vAlign w:val="center"/>
-          </w:tcPr>
-          <w:p>
-            <w:pPr>
-              <w:jc w:val="start"/>
-            </w:pPr>
-            <w:r>
-              <w:rPr>
-                <w:color w:val="000000"/>
-                <w:sz w:val="23"/>
-                <w:szCs w:val="23"/>
-              </w:rPr>
-              <w:t xml:space="preserve">C1</w:t>
-            </w:r>
-          </w:p>
-        </w:tc>
-        <w:tc>
-          <w:tcPr>
-            <w:tcW w:type="pct" w:w="20%"/>
-            <w:shd w:fill="FFFFFF"/>
-            <w:vAlign w:val="center"/>
-          </w:tcPr>
-          <w:p>
-            <w:pPr>
-              <w:jc w:val="start"/>
-            </w:pPr>
-            <w:r>
-              <w:rPr>
-                <w:color w:val="000000"/>
-                <w:sz w:val="23"/>
-                <w:szCs w:val="23"/>
-              </w:rPr>
-              <w:t xml:space="preserve">idiom</w:t>
-            </w:r>
-          </w:p>
-        </w:tc>
-        <w:tc>
-          <w:tcPr>
-            <w:tcW w:type="pct" w:w="35%"/>
-            <w:shd w:fill="FFFFFF"/>
-            <w:vAlign w:val="center"/>
-          </w:tcPr>
-          <w:p>
-            <w:pPr>
-              <w:jc w:val="start"/>
-            </w:pPr>
-            <w:r>
-              <w:rPr>
-                <w:color w:val="000000"/>
-                <w:sz w:val="23"/>
-                <w:szCs w:val="23"/>
-              </w:rPr>
-              <w:t xml:space="preserve">Module 4: Reading books</w:t>
-            </w:r>
-          </w:p>
-        </w:tc>
-      </w:tr>
-      <w:tr>
-        <w:tc>
-          <w:tcPr>
-            <w:tcW w:type="pct" w:w="8%"/>
-            <w:shd w:fill="FFFFFF"/>
-            <w:vAlign w:val="center"/>
-          </w:tcPr>
-          <w:p>
-            <w:pPr>
-              <w:jc w:val="start"/>
-            </w:pPr>
-            <w:r>
-              <w:rPr>
-                <w:color w:val="000000"/>
-                <w:sz w:val="23"/>
-                <w:szCs w:val="23"/>
-              </w:rPr>
-              <w:t xml:space="preserve">№34</w:t>
-            </w:r>
-          </w:p>
-        </w:tc>
-        <w:tc>
-          <w:tcPr>
-            <w:tcW w:type="pct" w:w="25%"/>
-            <w:shd w:fill="FFFFFF"/>
-            <w:vAlign w:val="center"/>
-          </w:tcPr>
-          <w:p>
-            <w:pPr>
-              <w:jc w:val="start"/>
-            </w:pPr>
-            <w:r>
-              <w:rPr>
-                <w:color w:val="000000"/>
-                <w:sz w:val="23"/>
-                <w:szCs w:val="23"/>
-              </w:rPr>
-              <w:t xml:space="preserve">awe</w:t>
-            </w:r>
-          </w:p>
-        </w:tc>
-        <w:tc>
-          <w:tcPr>
-            <w:tcW w:type="pct" w:w="12%"/>
-            <w:shd w:fill="FFFFFF"/>
-            <w:vAlign w:val="center"/>
-          </w:tcPr>
-          <w:p>
-            <w:pPr>
-              <w:jc w:val="start"/>
-            </w:pPr>
-            <w:r>
-              <w:rPr>
-                <w:color w:val="000000"/>
-                <w:sz w:val="23"/>
-                <w:szCs w:val="23"/>
-              </w:rPr>
-              <w:t xml:space="preserve">C1</w:t>
-            </w:r>
-          </w:p>
-        </w:tc>
-        <w:tc>
-          <w:tcPr>
-            <w:tcW w:type="pct" w:w="20%"/>
-            <w:shd w:fill="FFFFFF"/>
-            <w:vAlign w:val="center"/>
-          </w:tcPr>
-          <w:p>
-            <w:pPr>
-              <w:jc w:val="start"/>
-            </w:pPr>
-            <w:r>
-              <w:rPr>
-                <w:color w:val="000000"/>
-                <w:sz w:val="23"/>
-                <w:szCs w:val="23"/>
-              </w:rPr>
-              <w:t xml:space="preserve">word</w:t>
-            </w:r>
-          </w:p>
-        </w:tc>
-        <w:tc>
-          <w:tcPr>
-            <w:tcW w:type="pct" w:w="35%"/>
-            <w:shd w:fill="FFFFFF"/>
-            <w:vAlign w:val="center"/>
-          </w:tcPr>
-          <w:p>
-            <w:pPr>
-              <w:jc w:val="start"/>
-            </w:pPr>
-            <w:r>
-              <w:rPr>
-                <w:color w:val="000000"/>
-                <w:sz w:val="23"/>
-                <w:szCs w:val="23"/>
-              </w:rPr>
-              <w:t xml:space="preserve">Module 5: Art</w:t>
-            </w:r>
-          </w:p>
-        </w:tc>
-      </w:tr>
-      <w:tr>
-        <w:tc>
-          <w:tcPr>
-            <w:tcW w:type="pct" w:w="8%"/>
-            <w:shd w:fill="FFFFFF"/>
-            <w:vAlign w:val="center"/>
-          </w:tcPr>
-          <w:p>
-            <w:pPr>
-              <w:jc w:val="start"/>
-            </w:pPr>
-            <w:r>
-              <w:rPr>
-                <w:color w:val="000000"/>
-                <w:sz w:val="23"/>
-                <w:szCs w:val="23"/>
-              </w:rPr>
-              <w:t xml:space="preserve">№35</w:t>
-            </w:r>
-          </w:p>
-        </w:tc>
-        <w:tc>
-          <w:tcPr>
-            <w:tcW w:type="pct" w:w="25%"/>
-            <w:shd w:fill="FFFFFF"/>
-            <w:vAlign w:val="center"/>
-          </w:tcPr>
-          <w:p>
-            <w:pPr>
-              <w:jc w:val="start"/>
-            </w:pPr>
-            <w:r>
-              <w:rPr>
-                <w:color w:val="000000"/>
-                <w:sz w:val="23"/>
-                <w:szCs w:val="23"/>
-              </w:rPr>
-              <w:t xml:space="preserve">contributing factor</w:t>
-            </w:r>
-          </w:p>
-        </w:tc>
-        <w:tc>
-          <w:tcPr>
-            <w:tcW w:type="pct" w:w="12%"/>
-            <w:shd w:fill="FFFFFF"/>
-            <w:vAlign w:val="center"/>
-          </w:tcPr>
-          <w:p>
-            <w:pPr>
-              <w:jc w:val="start"/>
-            </w:pPr>
-            <w:r>
-              <w:rPr>
-                <w:color w:val="000000"/>
-                <w:sz w:val="23"/>
-                <w:szCs w:val="23"/>
-              </w:rPr>
-              <w:t xml:space="preserve">C1</w:t>
-            </w:r>
-          </w:p>
-        </w:tc>
-        <w:tc>
-          <w:tcPr>
-            <w:tcW w:type="pct" w:w="20%"/>
-            <w:shd w:fill="FFFFFF"/>
-            <w:vAlign w:val="center"/>
-          </w:tcPr>
-          <w:p>
-            <w:pPr>
-              <w:jc w:val="start"/>
-            </w:pPr>
-            <w:r>
-              <w:rPr>
-                <w:color w:val="000000"/>
-                <w:sz w:val="23"/>
-                <w:szCs w:val="23"/>
-              </w:rPr>
-              <w:t xml:space="preserve">collocation</w:t>
-            </w:r>
-          </w:p>
-        </w:tc>
-        <w:tc>
-          <w:tcPr>
-            <w:tcW w:type="pct" w:w="35%"/>
-            <w:shd w:fill="FFFFFF"/>
-            <w:vAlign w:val="center"/>
-          </w:tcPr>
-          <w:p>
-            <w:pPr>
-              <w:jc w:val="start"/>
-            </w:pPr>
-            <w:r>
-              <w:rPr>
-                <w:color w:val="000000"/>
-                <w:sz w:val="23"/>
-                <w:szCs w:val="23"/>
-              </w:rPr>
-              <w:t xml:space="preserve">Module 5: The natural world</w:t>
-            </w:r>
-          </w:p>
-        </w:tc>
-      </w:tr>
-      <w:tr>
-        <w:tc>
-          <w:tcPr>
-            <w:tcW w:type="pct" w:w="8%"/>
-            <w:shd w:fill="FFFFFF"/>
-            <w:vAlign w:val="center"/>
-          </w:tcPr>
-          <w:p>
-            <w:pPr>
-              <w:jc w:val="start"/>
-            </w:pPr>
-            <w:r>
-              <w:rPr>
-                <w:color w:val="000000"/>
-                <w:sz w:val="23"/>
-                <w:szCs w:val="23"/>
-              </w:rPr>
-              <w:t xml:space="preserve">№36</w:t>
-            </w:r>
-          </w:p>
-        </w:tc>
-        <w:tc>
-          <w:tcPr>
-            <w:tcW w:type="pct" w:w="25%"/>
-            <w:shd w:fill="FFFFFF"/>
-            <w:vAlign w:val="center"/>
-          </w:tcPr>
-          <w:p>
-            <w:pPr>
-              <w:jc w:val="start"/>
-            </w:pPr>
-            <w:r>
-              <w:rPr>
-                <w:color w:val="000000"/>
-                <w:sz w:val="23"/>
-                <w:szCs w:val="23"/>
-              </w:rPr>
-              <w:t xml:space="preserve">tuition fees</w:t>
-            </w:r>
-          </w:p>
-        </w:tc>
-        <w:tc>
-          <w:tcPr>
-            <w:tcW w:type="pct" w:w="12%"/>
-            <w:shd w:fill="FFFFFF"/>
-            <w:vAlign w:val="center"/>
-          </w:tcPr>
-          <w:p>
-            <w:pPr>
-              <w:jc w:val="start"/>
-            </w:pPr>
-            <w:r>
-              <w:rPr>
-                <w:color w:val="000000"/>
-                <w:sz w:val="23"/>
-                <w:szCs w:val="23"/>
-              </w:rPr>
-              <w:t xml:space="preserve">C1</w:t>
-            </w:r>
-          </w:p>
-        </w:tc>
-        <w:tc>
-          <w:tcPr>
-            <w:tcW w:type="pct" w:w="20%"/>
-            <w:shd w:fill="FFFFFF"/>
-            <w:vAlign w:val="center"/>
-          </w:tcPr>
-          <w:p>
-            <w:pPr>
-              <w:jc w:val="start"/>
-            </w:pPr>
-            <w:r>
-              <w:rPr>
-                <w:color w:val="000000"/>
-                <w:sz w:val="23"/>
-                <w:szCs w:val="23"/>
-              </w:rPr>
-              <w:t xml:space="preserve">collocation</w:t>
-            </w:r>
-          </w:p>
-        </w:tc>
-        <w:tc>
-          <w:tcPr>
-            <w:tcW w:type="pct" w:w="35%"/>
-            <w:shd w:fill="FFFFFF"/>
-            <w:vAlign w:val="center"/>
-          </w:tcPr>
-          <w:p>
-            <w:pPr>
-              <w:jc w:val="start"/>
-            </w:pPr>
-            <w:r>
-              <w:rPr>
-                <w:color w:val="000000"/>
-                <w:sz w:val="23"/>
-                <w:szCs w:val="23"/>
-              </w:rPr>
-              <w:t xml:space="preserve">Module 7: Education and learning</w:t>
-            </w:r>
-          </w:p>
-        </w:tc>
-      </w:tr>
-      <w:tr>
-        <w:tc>
-          <w:tcPr>
-            <w:tcW w:type="pct" w:w="8%"/>
-            <w:shd w:fill="FFFFFF"/>
-            <w:vAlign w:val="center"/>
-          </w:tcPr>
-          <w:p>
-            <w:pPr>
-              <w:jc w:val="start"/>
-            </w:pPr>
-            <w:r>
-              <w:rPr>
-                <w:color w:val="000000"/>
-                <w:sz w:val="23"/>
-                <w:szCs w:val="23"/>
-              </w:rPr>
-              <w:t xml:space="preserve">№37</w:t>
-            </w:r>
-          </w:p>
-        </w:tc>
-        <w:tc>
-          <w:tcPr>
-            <w:tcW w:type="pct" w:w="25%"/>
-            <w:shd w:fill="FFFFFF"/>
-            <w:vAlign w:val="center"/>
-          </w:tcPr>
-          <w:p>
-            <w:pPr>
-              <w:jc w:val="start"/>
-            </w:pPr>
-            <w:r>
-              <w:rPr>
-                <w:color w:val="000000"/>
-                <w:sz w:val="23"/>
-                <w:szCs w:val="23"/>
-              </w:rPr>
-              <w:t xml:space="preserve">embarrassment</w:t>
-            </w:r>
-          </w:p>
-        </w:tc>
-        <w:tc>
-          <w:tcPr>
-            <w:tcW w:type="pct" w:w="12%"/>
-            <w:shd w:fill="FFFFFF"/>
-            <w:vAlign w:val="center"/>
-          </w:tcPr>
-          <w:p>
-            <w:pPr>
-              <w:jc w:val="start"/>
-            </w:pPr>
-            <w:r>
-              <w:rPr>
-                <w:color w:val="000000"/>
-                <w:sz w:val="23"/>
-                <w:szCs w:val="23"/>
-              </w:rPr>
-              <w:t xml:space="preserve">C1</w:t>
-            </w:r>
-          </w:p>
-        </w:tc>
-        <w:tc>
-          <w:tcPr>
-            <w:tcW w:type="pct" w:w="20%"/>
-            <w:shd w:fill="FFFFFF"/>
-            <w:vAlign w:val="center"/>
-          </w:tcPr>
-          <w:p>
-            <w:pPr>
-              <w:jc w:val="start"/>
-            </w:pPr>
-            <w:r>
-              <w:rPr>
-                <w:color w:val="000000"/>
-                <w:sz w:val="23"/>
-                <w:szCs w:val="23"/>
-              </w:rPr>
-              <w:t xml:space="preserve">word</w:t>
-            </w:r>
-          </w:p>
-        </w:tc>
-        <w:tc>
-          <w:tcPr>
-            <w:tcW w:type="pct" w:w="35%"/>
-            <w:shd w:fill="FFFFFF"/>
-            <w:vAlign w:val="center"/>
-          </w:tcPr>
-          <w:p>
-            <w:pPr>
-              <w:jc w:val="start"/>
-            </w:pPr>
-            <w:r>
-              <w:rPr>
-                <w:color w:val="000000"/>
-                <w:sz w:val="23"/>
-                <w:szCs w:val="23"/>
-              </w:rPr>
-              <w:t xml:space="preserve">Module 7: Education and learning</w:t>
-            </w:r>
-          </w:p>
-        </w:tc>
-      </w:tr>
-      <w:tr>
-        <w:tc>
-          <w:tcPr>
-            <w:tcW w:type="pct" w:w="8%"/>
-            <w:shd w:fill="FFFFFF"/>
-            <w:vAlign w:val="center"/>
-          </w:tcPr>
-          <w:p>
-            <w:pPr>
-              <w:jc w:val="start"/>
-            </w:pPr>
-            <w:r>
-              <w:rPr>
-                <w:color w:val="000000"/>
-                <w:sz w:val="23"/>
-                <w:szCs w:val="23"/>
-              </w:rPr>
-              <w:t xml:space="preserve">№38</w:t>
-            </w:r>
-          </w:p>
-        </w:tc>
-        <w:tc>
-          <w:tcPr>
-            <w:tcW w:type="pct" w:w="25%"/>
-            <w:shd w:fill="FFFFFF"/>
-            <w:vAlign w:val="center"/>
-          </w:tcPr>
-          <w:p>
-            <w:pPr>
-              <w:jc w:val="start"/>
-            </w:pPr>
-            <w:r>
-              <w:rPr>
-                <w:color w:val="000000"/>
-                <w:sz w:val="23"/>
-                <w:szCs w:val="23"/>
-              </w:rPr>
-              <w:t xml:space="preserve">sympathize with sb </w:t>
-            </w:r>
-          </w:p>
-        </w:tc>
-        <w:tc>
-          <w:tcPr>
-            <w:tcW w:type="pct" w:w="12%"/>
-            <w:shd w:fill="FFFFFF"/>
-            <w:vAlign w:val="center"/>
-          </w:tcPr>
-          <w:p>
-            <w:pPr>
-              <w:jc w:val="start"/>
-            </w:pPr>
-            <w:r>
-              <w:rPr>
-                <w:color w:val="000000"/>
-                <w:sz w:val="23"/>
-                <w:szCs w:val="23"/>
-              </w:rPr>
-              <w:t xml:space="preserve">C1</w:t>
-            </w:r>
-          </w:p>
-        </w:tc>
-        <w:tc>
-          <w:tcPr>
-            <w:tcW w:type="pct" w:w="20%"/>
-            <w:shd w:fill="FFFFFF"/>
-            <w:vAlign w:val="center"/>
-          </w:tcPr>
-          <w:p>
-            <w:pPr>
-              <w:jc w:val="start"/>
-            </w:pPr>
-            <w:r>
-              <w:rPr>
-                <w:color w:val="000000"/>
-                <w:sz w:val="23"/>
-                <w:szCs w:val="23"/>
-              </w:rPr>
-              <w:t xml:space="preserve">word grammar</w:t>
-            </w:r>
-          </w:p>
-        </w:tc>
-        <w:tc>
-          <w:tcPr>
-            <w:tcW w:type="pct" w:w="35%"/>
-            <w:shd w:fill="FFFFFF"/>
-            <w:vAlign w:val="center"/>
-          </w:tcPr>
-          <w:p>
-            <w:pPr>
-              <w:jc w:val="start"/>
-            </w:pPr>
-            <w:r>
-              <w:rPr>
-                <w:color w:val="000000"/>
-                <w:sz w:val="23"/>
-                <w:szCs w:val="23"/>
-              </w:rPr>
-              <w:t xml:space="preserve">Module 8: Personality and relationships</w:t>
-            </w:r>
-          </w:p>
-        </w:tc>
-      </w:tr>
-      <w:tr>
-        <w:tc>
-          <w:tcPr>
-            <w:tcW w:type="pct" w:w="8%"/>
-            <w:shd w:fill="FFFFFF"/>
-            <w:vAlign w:val="center"/>
-          </w:tcPr>
-          <w:p>
-            <w:pPr>
-              <w:jc w:val="start"/>
-            </w:pPr>
-            <w:r>
-              <w:rPr>
-                <w:color w:val="000000"/>
-                <w:sz w:val="23"/>
-                <w:szCs w:val="23"/>
-              </w:rPr>
-              <w:t xml:space="preserve">№39</w:t>
-            </w:r>
-          </w:p>
-        </w:tc>
-        <w:tc>
-          <w:tcPr>
-            <w:tcW w:type="pct" w:w="25%"/>
-            <w:shd w:fill="FFFFFF"/>
-            <w:vAlign w:val="center"/>
-          </w:tcPr>
-          <w:p>
-            <w:pPr>
-              <w:jc w:val="start"/>
-            </w:pPr>
-            <w:r>
-              <w:rPr>
-                <w:color w:val="000000"/>
-                <w:sz w:val="23"/>
-                <w:szCs w:val="23"/>
-              </w:rPr>
-              <w:t xml:space="preserve">hit rock bottom</w:t>
-            </w:r>
-          </w:p>
-        </w:tc>
-        <w:tc>
-          <w:tcPr>
-            <w:tcW w:type="pct" w:w="12%"/>
-            <w:shd w:fill="FFFFFF"/>
-            <w:vAlign w:val="center"/>
-          </w:tcPr>
-          <w:p>
-            <w:pPr>
-              <w:jc w:val="start"/>
-            </w:pPr>
-            <w:r>
-              <w:rPr>
-                <w:color w:val="000000"/>
-                <w:sz w:val="23"/>
-                <w:szCs w:val="23"/>
-              </w:rPr>
-              <w:t xml:space="preserve">C1</w:t>
-            </w:r>
-          </w:p>
-        </w:tc>
-        <w:tc>
-          <w:tcPr>
-            <w:tcW w:type="pct" w:w="20%"/>
-            <w:shd w:fill="FFFFFF"/>
-            <w:vAlign w:val="center"/>
-          </w:tcPr>
-          <w:p>
-            <w:pPr>
-              <w:jc w:val="start"/>
-            </w:pPr>
-            <w:r>
-              <w:rPr>
-                <w:color w:val="000000"/>
-                <w:sz w:val="23"/>
-                <w:szCs w:val="23"/>
-              </w:rPr>
-              <w:t xml:space="preserve">idiom</w:t>
-            </w:r>
-          </w:p>
-        </w:tc>
-        <w:tc>
-          <w:tcPr>
-            <w:tcW w:type="pct" w:w="35%"/>
-            <w:shd w:fill="FFFFFF"/>
-            <w:vAlign w:val="center"/>
-          </w:tcPr>
-          <w:p>
-            <w:pPr>
-              <w:jc w:val="start"/>
-            </w:pPr>
-            <w:r>
-              <w:rPr>
-                <w:color w:val="000000"/>
-                <w:sz w:val="23"/>
-                <w:szCs w:val="23"/>
-              </w:rPr>
-              <w:t xml:space="preserve">Module 8: Success and failure</w:t>
-            </w:r>
-          </w:p>
-        </w:tc>
-      </w:tr>
-      <w:tr>
-        <w:tc>
-          <w:tcPr>
-            <w:tcW w:type="pct" w:w="8%"/>
-            <w:shd w:fill="FFFFFF"/>
-            <w:vAlign w:val="center"/>
-          </w:tcPr>
-          <w:p>
-            <w:pPr>
-              <w:jc w:val="start"/>
-            </w:pPr>
-            <w:r>
-              <w:rPr>
-                <w:color w:val="000000"/>
-                <w:sz w:val="23"/>
-                <w:szCs w:val="23"/>
-              </w:rPr>
-              <w:t xml:space="preserve">№40</w:t>
-            </w:r>
-          </w:p>
-        </w:tc>
-        <w:tc>
-          <w:tcPr>
-            <w:tcW w:type="pct" w:w="25%"/>
-            <w:shd w:fill="FFFFFF"/>
-            <w:vAlign w:val="center"/>
-          </w:tcPr>
-          <w:p>
-            <w:pPr>
-              <w:jc w:val="start"/>
-            </w:pPr>
-            <w:r>
-              <w:rPr>
-                <w:color w:val="000000"/>
-                <w:sz w:val="23"/>
-                <w:szCs w:val="23"/>
-              </w:rPr>
-              <w:t xml:space="preserve">strike a balance between sth and sth</w:t>
-            </w:r>
-          </w:p>
-        </w:tc>
-        <w:tc>
-          <w:tcPr>
-            <w:tcW w:type="pct" w:w="12%"/>
-            <w:shd w:fill="FFFFFF"/>
-            <w:vAlign w:val="center"/>
-          </w:tcPr>
-          <w:p>
-            <w:pPr>
-              <w:jc w:val="start"/>
-            </w:pPr>
-            <w:r>
-              <w:rPr>
-                <w:color w:val="000000"/>
-                <w:sz w:val="23"/>
-                <w:szCs w:val="23"/>
-              </w:rPr>
-              <w:t xml:space="preserve">C1</w:t>
-            </w:r>
-          </w:p>
-        </w:tc>
-        <w:tc>
-          <w:tcPr>
-            <w:tcW w:type="pct" w:w="20%"/>
-            <w:shd w:fill="FFFFFF"/>
-            <w:vAlign w:val="center"/>
-          </w:tcPr>
-          <w:p>
-            <w:pPr>
-              <w:jc w:val="start"/>
-            </w:pPr>
-            <w:r>
-              <w:rPr>
-                <w:color w:val="000000"/>
-                <w:sz w:val="23"/>
-                <w:szCs w:val="23"/>
-              </w:rPr>
-              <w:t xml:space="preserve">idiom</w:t>
-            </w:r>
-          </w:p>
-        </w:tc>
-        <w:tc>
-          <w:tcPr>
-            <w:tcW w:type="pct" w:w="35%"/>
-            <w:shd w:fill="FFFFFF"/>
-            <w:vAlign w:val="center"/>
-          </w:tcPr>
-          <w:p>
-            <w:pPr>
-              <w:jc w:val="start"/>
-            </w:pPr>
-            <w:r>
-              <w:rPr>
-                <w:color w:val="000000"/>
-                <w:sz w:val="23"/>
-                <w:szCs w:val="23"/>
-              </w:rPr>
-              <w:t xml:space="preserve">Module 8: Success and failure</w:t>
+              <w:t xml:space="preserve">Lesson 12-1: Success and failure</w:t>
             </w:r>
           </w:p>
         </w:tc>
@@ -4314,6 +3409,19 @@
         <w:spacing w:after="500"/>
       </w:pPr>
       <w:r/>
+    </w:p>
+    <w:p>
+      <w:pPr>
+        <w:spacing w:after="250"/>
+      </w:pPr>
+      <w:r>
+        <w:rPr>
+          <w:color w:val="2f5496"/>
+          <w:sz w:val="30"/>
+          <w:szCs w:val="30"/>
+        </w:rPr>
+        <w:t xml:space="preserve">ГРАММАТИКА</w:t>
+      </w:r>
     </w:p>
     <w:p>
       <w:pPr>
@@ -4326,14 +3434,14 @@
         </w:rPr>
         <w:t xml:space="preserve">В следующей таблице Вы найдете перечень пунктов, где Вы допустили грамматические ошибки, названия соответствующих тем + модули </w:t>
       </w:r>
-      <w:hyperlink w:history="1" r:id="rIdgukii51xem_srpkgoublr">
+      <w:hyperlink w:history="1" r:id="rIdpa0aliw_3an6-27fod7od">
         <w:r>
           <w:rPr>
             <w:sz w:val="25"/>
             <w:szCs w:val="25"/>
             <w:rStyle w:val="Hyperlink"/>
           </w:rPr>
-          <w:t xml:space="preserve">курса “NativeLike”</w:t>
+          <w:t xml:space="preserve">курса “IELTS INSIGHT”</w:t>
         </w:r>
       </w:hyperlink>
       <w:r>
@@ -4398,7 +3506,7 @@
                 <w:sz w:val="23"/>
                 <w:szCs w:val="23"/>
               </w:rPr>
-              <w:t xml:space="preserve">Тема</w:t>
+              <w:t xml:space="preserve">Грамматическая тема</w:t>
             </w:r>
           </w:p>
         </w:tc>
@@ -4418,7 +3526,7 @@
                 <w:sz w:val="23"/>
                 <w:szCs w:val="23"/>
               </w:rPr>
-              <w:t xml:space="preserve">Модуль курса “NativeLike” и лексическая тема</w:t>
+              <w:t xml:space="preserve">Урок курса “IELTS INSIGHT”</w:t>
             </w:r>
           </w:p>
         </w:tc>
@@ -4480,7 +3588,7 @@
                 <w:sz w:val="23"/>
                 <w:szCs w:val="23"/>
               </w:rPr>
-              <w:t xml:space="preserve">Module 1</w:t>
+              <w:t xml:space="preserve">Lesson 1-2</w:t>
             </w:r>
           </w:p>
         </w:tc>
@@ -4542,7 +3650,7 @@
                 <w:sz w:val="23"/>
                 <w:szCs w:val="23"/>
               </w:rPr>
-              <w:t xml:space="preserve">Module 2</w:t>
+              <w:t xml:space="preserve">Lesson 4-1</w:t>
             </w:r>
           </w:p>
         </w:tc>
@@ -4604,7 +3712,7 @@
                 <w:sz w:val="23"/>
                 <w:szCs w:val="23"/>
               </w:rPr>
-              <w:t xml:space="preserve">Module 3</w:t>
+              <w:t xml:space="preserve">Lesson 5-1</w:t>
             </w:r>
           </w:p>
         </w:tc>
@@ -4626,7 +3734,7 @@
                 <w:sz w:val="23"/>
                 <w:szCs w:val="23"/>
               </w:rPr>
-              <w:t xml:space="preserve">№44</w:t>
+              <w:t xml:space="preserve">№45</w:t>
             </w:r>
           </w:p>
         </w:tc>
@@ -4646,7 +3754,7 @@
                 <w:sz w:val="23"/>
                 <w:szCs w:val="23"/>
               </w:rPr>
-              <w:t xml:space="preserve">First Conditionals</w:t>
+              <w:t xml:space="preserve">Second Conditionals</w:t>
             </w:r>
           </w:p>
         </w:tc>
@@ -4666,7 +3774,7 @@
                 <w:sz w:val="23"/>
                 <w:szCs w:val="23"/>
               </w:rPr>
-              <w:t xml:space="preserve">Module 4</w:t>
+              <w:t xml:space="preserve">Lesson 7-1</w:t>
             </w:r>
           </w:p>
         </w:tc>
@@ -4688,7 +3796,7 @@
                 <w:sz w:val="23"/>
                 <w:szCs w:val="23"/>
               </w:rPr>
-              <w:t xml:space="preserve">№45</w:t>
+              <w:t xml:space="preserve">№46</w:t>
             </w:r>
           </w:p>
         </w:tc>
@@ -4708,7 +3816,7 @@
                 <w:sz w:val="23"/>
                 <w:szCs w:val="23"/>
               </w:rPr>
-              <w:t xml:space="preserve">Second Conditionals</w:t>
+              <w:t xml:space="preserve">Articles with Geographical Names</w:t>
             </w:r>
           </w:p>
         </w:tc>
@@ -4728,7 +3836,7 @@
                 <w:sz w:val="23"/>
                 <w:szCs w:val="23"/>
               </w:rPr>
-              <w:t xml:space="preserve">Module 4</w:t>
+              <w:t xml:space="preserve">Lesson 8-1</w:t>
             </w:r>
           </w:p>
         </w:tc>
@@ -4750,7 +3858,7 @@
                 <w:sz w:val="23"/>
                 <w:szCs w:val="23"/>
               </w:rPr>
-              <w:t xml:space="preserve">№46</w:t>
+              <w:t xml:space="preserve">№47</w:t>
             </w:r>
           </w:p>
         </w:tc>
@@ -4770,7 +3878,7 @@
                 <w:sz w:val="23"/>
                 <w:szCs w:val="23"/>
               </w:rPr>
-              <w:t xml:space="preserve">Articles with Geographical Names</w:t>
+              <w:t xml:space="preserve">Articles with Common Nouns</w:t>
             </w:r>
           </w:p>
         </w:tc>
@@ -4790,7 +3898,7 @@
                 <w:sz w:val="23"/>
                 <w:szCs w:val="23"/>
               </w:rPr>
-              <w:t xml:space="preserve">Module 5</w:t>
+              <w:t xml:space="preserve">Lesson 9-1</w:t>
             </w:r>
           </w:p>
         </w:tc>
@@ -4812,7 +3920,7 @@
                 <w:sz w:val="23"/>
                 <w:szCs w:val="23"/>
               </w:rPr>
-              <w:t xml:space="preserve">№47</w:t>
+              <w:t xml:space="preserve">№48</w:t>
             </w:r>
           </w:p>
         </w:tc>
@@ -4832,7 +3940,7 @@
                 <w:sz w:val="23"/>
                 <w:szCs w:val="23"/>
               </w:rPr>
-              <w:t xml:space="preserve">Articles with Common Nouns</w:t>
+              <w:t xml:space="preserve">Modal verbs: have to, must, should etc.</w:t>
             </w:r>
           </w:p>
         </w:tc>
@@ -4852,7 +3960,7 @@
                 <w:sz w:val="23"/>
                 <w:szCs w:val="23"/>
               </w:rPr>
-              <w:t xml:space="preserve">Module 5</w:t>
+              <w:t xml:space="preserve">Lesson 10-1</w:t>
             </w:r>
           </w:p>
         </w:tc>
@@ -4874,7 +3982,7 @@
                 <w:sz w:val="23"/>
                 <w:szCs w:val="23"/>
               </w:rPr>
-              <w:t xml:space="preserve">№48</w:t>
+              <w:t xml:space="preserve">№49</w:t>
             </w:r>
           </w:p>
         </w:tc>
@@ -4894,7 +4002,7 @@
                 <w:sz w:val="23"/>
                 <w:szCs w:val="23"/>
               </w:rPr>
-              <w:t xml:space="preserve">Modal verbs: have to, must, should etc.</w:t>
+              <w:t xml:space="preserve">Third Conditionals</w:t>
             </w:r>
           </w:p>
         </w:tc>
@@ -4914,7 +4022,7 @@
                 <w:sz w:val="23"/>
                 <w:szCs w:val="23"/>
               </w:rPr>
-              <w:t xml:space="preserve">Module 6</w:t>
+              <w:t xml:space="preserve">Lesson 11-1</w:t>
             </w:r>
           </w:p>
         </w:tc>
@@ -4936,7 +4044,7 @@
                 <w:sz w:val="23"/>
                 <w:szCs w:val="23"/>
               </w:rPr>
-              <w:t xml:space="preserve">№49</w:t>
+              <w:t xml:space="preserve">№50</w:t>
             </w:r>
           </w:p>
         </w:tc>
@@ -4956,7 +4064,7 @@
                 <w:sz w:val="23"/>
                 <w:szCs w:val="23"/>
               </w:rPr>
-              <w:t xml:space="preserve">Third Conditionals</w:t>
+              <w:t xml:space="preserve">The Passive Voice</w:t>
             </w:r>
           </w:p>
         </w:tc>
@@ -4976,69 +4084,7 @@
                 <w:sz w:val="23"/>
                 <w:szCs w:val="23"/>
               </w:rPr>
-              <w:t xml:space="preserve">Module 7</w:t>
-            </w:r>
-          </w:p>
-        </w:tc>
-      </w:tr>
-      <w:tr>
-        <w:tc>
-          <w:tcPr>
-            <w:tcW w:type="pct" w:w="10%"/>
-            <w:shd w:fill="FFFFFF"/>
-            <w:vAlign w:val="center"/>
-          </w:tcPr>
-          <w:p>
-            <w:pPr>
-              <w:jc w:val="start"/>
-            </w:pPr>
-            <w:r>
-              <w:rPr>
-                <w:color w:val="000000"/>
-                <w:sz w:val="23"/>
-                <w:szCs w:val="23"/>
-              </w:rPr>
-              <w:t xml:space="preserve">№50</w:t>
-            </w:r>
-          </w:p>
-        </w:tc>
-        <w:tc>
-          <w:tcPr>
-            <w:tcW w:type="pct" w:w="60%"/>
-            <w:shd w:fill="FFFFFF"/>
-            <w:vAlign w:val="center"/>
-          </w:tcPr>
-          <w:p>
-            <w:pPr>
-              <w:jc w:val="start"/>
-            </w:pPr>
-            <w:r>
-              <w:rPr>
-                <w:color w:val="000000"/>
-                <w:sz w:val="23"/>
-                <w:szCs w:val="23"/>
-              </w:rPr>
-              <w:t xml:space="preserve">The Passive Voice</w:t>
-            </w:r>
-          </w:p>
-        </w:tc>
-        <w:tc>
-          <w:tcPr>
-            <w:tcW w:type="pct" w:w="35%"/>
-            <w:shd w:fill="FFFFFF"/>
-            <w:vAlign w:val="center"/>
-          </w:tcPr>
-          <w:p>
-            <w:pPr>
-              <w:jc w:val="start"/>
-            </w:pPr>
-            <w:r>
-              <w:rPr>
-                <w:color w:val="000000"/>
-                <w:sz w:val="23"/>
-                <w:szCs w:val="23"/>
-              </w:rPr>
-              <w:t xml:space="preserve">Module 8</w:t>
+              <w:t xml:space="preserve">Lesson 12-1</w:t>
             </w:r>
           </w:p>
         </w:tc>

</xml_diff>